<commit_message>
Update the code interview
</commit_message>
<xml_diff>
--- a/Cracking_the_Code_Interview.docx
+++ b/Cracking_the_Code_Interview.docx
@@ -57,6 +57,7 @@
       <w:r>
         <w:rPr>
           <w:rFonts w:ascii="Verdana" w:eastAsia="Malgun Gothic" w:hAnsi="Verdana" w:cs="Arial"/>
+          <w:color w:val="FF0000"/>
           <w:kern w:val="0"/>
           <w:sz w:val="17"/>
           <w:szCs w:val="17"/>
@@ -66,6 +67,7 @@
       <w:r>
         <w:rPr>
           <w:rFonts w:ascii="Verdana" w:eastAsia="Malgun Gothic" w:hAnsi="Verdana" w:cs="Courier New"/>
+          <w:color w:val="FF0000"/>
           <w:kern w:val="0"/>
           <w:sz w:val="17"/>
           <w:szCs w:val="17"/>
@@ -75,11 +77,21 @@
       <w:r>
         <w:rPr>
           <w:rFonts w:ascii="Verdana" w:eastAsia="Malgun Gothic" w:hAnsi="Verdana" w:cs="Arial"/>
-          <w:kern w:val="0"/>
-          <w:sz w:val="17"/>
-          <w:szCs w:val="17"/>
-        </w:rPr>
-        <w:t xml:space="preserve"> clears the n rightmost bits of x. The value ~0 is</w:t>
+          <w:color w:val="FF0000"/>
+          <w:kern w:val="0"/>
+          <w:sz w:val="17"/>
+          <w:szCs w:val="17"/>
+        </w:rPr>
+        <w:t xml:space="preserve"> clears the n rightmost bits of x</w:t>
+      </w:r>
+      <w:r>
+        <w:rPr>
+          <w:rFonts w:ascii="Verdana" w:eastAsia="Malgun Gothic" w:hAnsi="Verdana" w:cs="Arial"/>
+          <w:kern w:val="0"/>
+          <w:sz w:val="17"/>
+          <w:szCs w:val="17"/>
+        </w:rPr>
+        <w:t>. The value ~0 is</w:t>
       </w:r>
       <w:r>
         <w:rPr>
@@ -115,7 +127,27 @@
           <w:sz w:val="17"/>
           <w:szCs w:val="17"/>
         </w:rPr>
-        <w:t>by n zeros. By doing an AND with x, we clear the rightmost n bits of</w:t>
+        <w:t xml:space="preserve">by n </w:t>
+      </w:r>
+      <w:proofErr w:type="spellStart"/>
+      <w:r>
+        <w:rPr>
+          <w:rFonts w:ascii="Verdana" w:eastAsia="Malgun Gothic" w:hAnsi="Verdana" w:cs="Arial"/>
+          <w:kern w:val="0"/>
+          <w:sz w:val="17"/>
+          <w:szCs w:val="17"/>
+        </w:rPr>
+        <w:t>zeros</w:t>
+      </w:r>
+      <w:proofErr w:type="spellEnd"/>
+      <w:r>
+        <w:rPr>
+          <w:rFonts w:ascii="Verdana" w:eastAsia="Malgun Gothic" w:hAnsi="Verdana" w:cs="Arial"/>
+          <w:kern w:val="0"/>
+          <w:sz w:val="17"/>
+          <w:szCs w:val="17"/>
+        </w:rPr>
+        <w:t>. By doing an AND with x, we clear the rightmost n bits of</w:t>
       </w:r>
       <w:r>
         <w:rPr>
@@ -145,6 +177,80 @@
         <w:autoSpaceDE w:val="0"/>
         <w:autoSpaceDN w:val="0"/>
         <w:adjustRightInd w:val="0"/>
+        <w:rPr>
+          <w:rFonts w:ascii="Verdana" w:eastAsia="Malgun Gothic" w:hAnsi="Verdana" w:cs="Arial"/>
+          <w:color w:val="FF0000"/>
+          <w:kern w:val="0"/>
+          <w:sz w:val="17"/>
+          <w:szCs w:val="17"/>
+        </w:rPr>
+      </w:pPr>
+      <w:bookmarkStart w:id="0" w:name="_GoBack"/>
+      <w:r>
+        <w:rPr>
+          <w:rFonts w:ascii="Verdana" w:eastAsia="Malgun Gothic" w:hAnsi="Verdana" w:cs="Arial"/>
+          <w:color w:val="FF0000"/>
+          <w:kern w:val="0"/>
+          <w:sz w:val="17"/>
+          <w:szCs w:val="17"/>
+        </w:rPr>
+        <w:t>((</w:t>
+      </w:r>
+      <w:proofErr w:type="gramStart"/>
+      <w:r>
+        <w:rPr>
+          <w:rFonts w:ascii="Verdana" w:eastAsia="Malgun Gothic" w:hAnsi="Verdana" w:cs="Arial"/>
+          <w:color w:val="FF0000"/>
+          <w:kern w:val="0"/>
+          <w:sz w:val="17"/>
+          <w:szCs w:val="17"/>
+        </w:rPr>
+        <w:t>n</w:t>
+      </w:r>
+      <w:proofErr w:type="gramEnd"/>
+      <w:r>
+        <w:rPr>
+          <w:rFonts w:ascii="Verdana" w:eastAsia="Malgun Gothic" w:hAnsi="Verdana" w:cs="Arial"/>
+          <w:color w:val="FF0000"/>
+          <w:kern w:val="0"/>
+          <w:sz w:val="17"/>
+          <w:szCs w:val="17"/>
+        </w:rPr>
+        <w:t xml:space="preserve"> &amp; (n-1)) == 0) checks if n is a power of 2 (or if n is 0).</w:t>
+      </w:r>
+    </w:p>
+    <w:bookmarkEnd w:id="0"/>
+    <w:p>
+      <w:pPr>
+        <w:autoSpaceDE w:val="0"/>
+        <w:autoSpaceDN w:val="0"/>
+        <w:adjustRightInd w:val="0"/>
+        <w:rPr>
+          <w:rFonts w:ascii="Verdana" w:eastAsia="Malgun Gothic" w:hAnsi="Verdana" w:cs="Arial"/>
+          <w:kern w:val="0"/>
+          <w:sz w:val="17"/>
+          <w:szCs w:val="17"/>
+        </w:rPr>
+      </w:pPr>
+    </w:p>
+    <w:p>
+      <w:pPr>
+        <w:autoSpaceDE w:val="0"/>
+        <w:autoSpaceDN w:val="0"/>
+        <w:adjustRightInd w:val="0"/>
+        <w:rPr>
+          <w:rFonts w:ascii="Verdana" w:eastAsia="Malgun Gothic" w:hAnsi="Verdana" w:cs="Arial"/>
+          <w:kern w:val="0"/>
+          <w:sz w:val="17"/>
+          <w:szCs w:val="17"/>
+        </w:rPr>
+      </w:pPr>
+    </w:p>
+    <w:p>
+      <w:pPr>
+        <w:autoSpaceDE w:val="0"/>
+        <w:autoSpaceDN w:val="0"/>
+        <w:adjustRightInd w:val="0"/>
         <w:jc w:val="left"/>
         <w:rPr>
           <w:rFonts w:ascii="Verdana" w:eastAsia="Malgun Gothic" w:hAnsi="Verdana" w:cs="Arial"/>
@@ -185,7 +291,27 @@
           <w:sz w:val="17"/>
           <w:szCs w:val="17"/>
         </w:rPr>
-        <w:t>This method operates in almost the reverse of setBit. First, we create a number like</w:t>
+        <w:t xml:space="preserve">This method operates in almost the reverse of </w:t>
+      </w:r>
+      <w:proofErr w:type="spellStart"/>
+      <w:r>
+        <w:rPr>
+          <w:rFonts w:ascii="Verdana" w:eastAsia="Malgun Gothic" w:hAnsi="Verdana" w:cs="Arial"/>
+          <w:kern w:val="0"/>
+          <w:sz w:val="17"/>
+          <w:szCs w:val="17"/>
+        </w:rPr>
+        <w:t>setBit</w:t>
+      </w:r>
+      <w:proofErr w:type="spellEnd"/>
+      <w:r>
+        <w:rPr>
+          <w:rFonts w:ascii="Verdana" w:eastAsia="Malgun Gothic" w:hAnsi="Verdana" w:cs="Arial"/>
+          <w:kern w:val="0"/>
+          <w:sz w:val="17"/>
+          <w:szCs w:val="17"/>
+        </w:rPr>
+        <w:t>. First, we create a number like</w:t>
       </w:r>
     </w:p>
     <w:p>
@@ -224,14 +350,45 @@
           <w:szCs w:val="17"/>
         </w:rPr>
       </w:pPr>
-      <w:r>
-        <w:rPr>
-          <w:rFonts w:ascii="Verdana" w:eastAsia="Malgun Gothic" w:hAnsi="Verdana" w:cs="Arial"/>
-          <w:kern w:val="0"/>
-          <w:sz w:val="17"/>
-          <w:szCs w:val="17"/>
-        </w:rPr>
-        <w:t>an AND with num. This will clear the ith bit and leave the remainder unchanged.</w:t>
+      <w:proofErr w:type="gramStart"/>
+      <w:r>
+        <w:rPr>
+          <w:rFonts w:ascii="Verdana" w:eastAsia="Malgun Gothic" w:hAnsi="Verdana" w:cs="Arial"/>
+          <w:kern w:val="0"/>
+          <w:sz w:val="17"/>
+          <w:szCs w:val="17"/>
+        </w:rPr>
+        <w:t>an</w:t>
+      </w:r>
+      <w:proofErr w:type="gramEnd"/>
+      <w:r>
+        <w:rPr>
+          <w:rFonts w:ascii="Verdana" w:eastAsia="Malgun Gothic" w:hAnsi="Verdana" w:cs="Arial"/>
+          <w:kern w:val="0"/>
+          <w:sz w:val="17"/>
+          <w:szCs w:val="17"/>
+        </w:rPr>
+        <w:t xml:space="preserve"> AND with num. This will clear the </w:t>
+      </w:r>
+      <w:proofErr w:type="spellStart"/>
+      <w:r>
+        <w:rPr>
+          <w:rFonts w:ascii="Verdana" w:eastAsia="Malgun Gothic" w:hAnsi="Verdana" w:cs="Arial"/>
+          <w:kern w:val="0"/>
+          <w:sz w:val="17"/>
+          <w:szCs w:val="17"/>
+        </w:rPr>
+        <w:t>ith</w:t>
+      </w:r>
+      <w:proofErr w:type="spellEnd"/>
+      <w:r>
+        <w:rPr>
+          <w:rFonts w:ascii="Verdana" w:eastAsia="Malgun Gothic" w:hAnsi="Verdana" w:cs="Arial"/>
+          <w:kern w:val="0"/>
+          <w:sz w:val="17"/>
+          <w:szCs w:val="17"/>
+        </w:rPr>
+        <w:t xml:space="preserve"> bit and leave the remainder unchanged.</w:t>
       </w:r>
     </w:p>
     <w:p>
@@ -248,14 +405,127 @@
           <w:szCs w:val="17"/>
         </w:rPr>
       </w:pPr>
-      <w:r>
-        <w:rPr>
-          <w:rFonts w:ascii="Verdana" w:eastAsia="Malgun Gothic" w:hAnsi="Verdana" w:cs="Arial"/>
-          <w:kern w:val="0"/>
-          <w:sz w:val="17"/>
-          <w:szCs w:val="17"/>
-        </w:rPr>
-        <w:t>int clearBit(int num, int i) {</w:t>
+      <w:proofErr w:type="spellStart"/>
+      <w:proofErr w:type="gramStart"/>
+      <w:r>
+        <w:rPr>
+          <w:rFonts w:ascii="Verdana" w:eastAsia="Malgun Gothic" w:hAnsi="Verdana" w:cs="Arial"/>
+          <w:kern w:val="0"/>
+          <w:sz w:val="17"/>
+          <w:szCs w:val="17"/>
+        </w:rPr>
+        <w:t>int</w:t>
+      </w:r>
+      <w:proofErr w:type="spellEnd"/>
+      <w:proofErr w:type="gramEnd"/>
+      <w:r>
+        <w:rPr>
+          <w:rFonts w:ascii="Verdana" w:eastAsia="Malgun Gothic" w:hAnsi="Verdana" w:cs="Arial"/>
+          <w:kern w:val="0"/>
+          <w:sz w:val="17"/>
+          <w:szCs w:val="17"/>
+        </w:rPr>
+        <w:t xml:space="preserve"> </w:t>
+      </w:r>
+      <w:proofErr w:type="spellStart"/>
+      <w:r>
+        <w:rPr>
+          <w:rFonts w:ascii="Verdana" w:eastAsia="Malgun Gothic" w:hAnsi="Verdana" w:cs="Arial"/>
+          <w:kern w:val="0"/>
+          <w:sz w:val="17"/>
+          <w:szCs w:val="17"/>
+        </w:rPr>
+        <w:t>clearBit</w:t>
+      </w:r>
+      <w:proofErr w:type="spellEnd"/>
+      <w:r>
+        <w:rPr>
+          <w:rFonts w:ascii="Verdana" w:eastAsia="Malgun Gothic" w:hAnsi="Verdana" w:cs="Arial"/>
+          <w:kern w:val="0"/>
+          <w:sz w:val="17"/>
+          <w:szCs w:val="17"/>
+        </w:rPr>
+        <w:t>(</w:t>
+      </w:r>
+      <w:proofErr w:type="spellStart"/>
+      <w:r>
+        <w:rPr>
+          <w:rFonts w:ascii="Verdana" w:eastAsia="Malgun Gothic" w:hAnsi="Verdana" w:cs="Arial"/>
+          <w:kern w:val="0"/>
+          <w:sz w:val="17"/>
+          <w:szCs w:val="17"/>
+        </w:rPr>
+        <w:t>int</w:t>
+      </w:r>
+      <w:proofErr w:type="spellEnd"/>
+      <w:r>
+        <w:rPr>
+          <w:rFonts w:ascii="Verdana" w:eastAsia="Malgun Gothic" w:hAnsi="Verdana" w:cs="Arial"/>
+          <w:kern w:val="0"/>
+          <w:sz w:val="17"/>
+          <w:szCs w:val="17"/>
+        </w:rPr>
+        <w:t xml:space="preserve"> </w:t>
+      </w:r>
+      <w:proofErr w:type="spellStart"/>
+      <w:r>
+        <w:rPr>
+          <w:rFonts w:ascii="Verdana" w:eastAsia="Malgun Gothic" w:hAnsi="Verdana" w:cs="Arial"/>
+          <w:kern w:val="0"/>
+          <w:sz w:val="17"/>
+          <w:szCs w:val="17"/>
+        </w:rPr>
+        <w:t>num</w:t>
+      </w:r>
+      <w:proofErr w:type="spellEnd"/>
+      <w:r>
+        <w:rPr>
+          <w:rFonts w:ascii="Verdana" w:eastAsia="Malgun Gothic" w:hAnsi="Verdana" w:cs="Arial"/>
+          <w:kern w:val="0"/>
+          <w:sz w:val="17"/>
+          <w:szCs w:val="17"/>
+        </w:rPr>
+        <w:t xml:space="preserve">, </w:t>
+      </w:r>
+      <w:proofErr w:type="spellStart"/>
+      <w:r>
+        <w:rPr>
+          <w:rFonts w:ascii="Verdana" w:eastAsia="Malgun Gothic" w:hAnsi="Verdana" w:cs="Arial"/>
+          <w:kern w:val="0"/>
+          <w:sz w:val="17"/>
+          <w:szCs w:val="17"/>
+        </w:rPr>
+        <w:t>int</w:t>
+      </w:r>
+      <w:proofErr w:type="spellEnd"/>
+      <w:r>
+        <w:rPr>
+          <w:rFonts w:ascii="Verdana" w:eastAsia="Malgun Gothic" w:hAnsi="Verdana" w:cs="Arial"/>
+          <w:kern w:val="0"/>
+          <w:sz w:val="17"/>
+          <w:szCs w:val="17"/>
+        </w:rPr>
+        <w:t xml:space="preserve"> </w:t>
+      </w:r>
+      <w:proofErr w:type="spellStart"/>
+      <w:r>
+        <w:rPr>
+          <w:rFonts w:ascii="Verdana" w:eastAsia="Malgun Gothic" w:hAnsi="Verdana" w:cs="Arial"/>
+          <w:kern w:val="0"/>
+          <w:sz w:val="17"/>
+          <w:szCs w:val="17"/>
+        </w:rPr>
+        <w:t>i</w:t>
+      </w:r>
+      <w:proofErr w:type="spellEnd"/>
+      <w:r>
+        <w:rPr>
+          <w:rFonts w:ascii="Verdana" w:eastAsia="Malgun Gothic" w:hAnsi="Verdana" w:cs="Arial"/>
+          <w:kern w:val="0"/>
+          <w:sz w:val="17"/>
+          <w:szCs w:val="17"/>
+        </w:rPr>
+        <w:t>) {</w:t>
       </w:r>
     </w:p>
     <w:p>
@@ -272,14 +542,47 @@
           <w:szCs w:val="17"/>
         </w:rPr>
       </w:pPr>
-      <w:r>
-        <w:rPr>
-          <w:rFonts w:ascii="Verdana" w:eastAsia="Malgun Gothic" w:hAnsi="Verdana" w:cs="Arial"/>
-          <w:kern w:val="0"/>
-          <w:sz w:val="17"/>
-          <w:szCs w:val="17"/>
-        </w:rPr>
-        <w:t>int mask = ~(1 « i);</w:t>
+      <w:proofErr w:type="spellStart"/>
+      <w:proofErr w:type="gramStart"/>
+      <w:r>
+        <w:rPr>
+          <w:rFonts w:ascii="Verdana" w:eastAsia="Malgun Gothic" w:hAnsi="Verdana" w:cs="Arial"/>
+          <w:kern w:val="0"/>
+          <w:sz w:val="17"/>
+          <w:szCs w:val="17"/>
+        </w:rPr>
+        <w:t>int</w:t>
+      </w:r>
+      <w:proofErr w:type="spellEnd"/>
+      <w:proofErr w:type="gramEnd"/>
+      <w:r>
+        <w:rPr>
+          <w:rFonts w:ascii="Verdana" w:eastAsia="Malgun Gothic" w:hAnsi="Verdana" w:cs="Arial"/>
+          <w:kern w:val="0"/>
+          <w:sz w:val="17"/>
+          <w:szCs w:val="17"/>
+        </w:rPr>
+        <w:t xml:space="preserve"> mask = ~(1 « </w:t>
+      </w:r>
+      <w:proofErr w:type="spellStart"/>
+      <w:r>
+        <w:rPr>
+          <w:rFonts w:ascii="Verdana" w:eastAsia="Malgun Gothic" w:hAnsi="Verdana" w:cs="Arial"/>
+          <w:kern w:val="0"/>
+          <w:sz w:val="17"/>
+          <w:szCs w:val="17"/>
+        </w:rPr>
+        <w:t>i</w:t>
+      </w:r>
+      <w:proofErr w:type="spellEnd"/>
+      <w:r>
+        <w:rPr>
+          <w:rFonts w:ascii="Verdana" w:eastAsia="Malgun Gothic" w:hAnsi="Verdana" w:cs="Arial"/>
+          <w:kern w:val="0"/>
+          <w:sz w:val="17"/>
+          <w:szCs w:val="17"/>
+        </w:rPr>
+        <w:t>);</w:t>
       </w:r>
     </w:p>
     <w:p>
@@ -296,14 +599,45 @@
           <w:szCs w:val="17"/>
         </w:rPr>
       </w:pPr>
-      <w:r>
-        <w:rPr>
-          <w:rFonts w:ascii="Verdana" w:eastAsia="Malgun Gothic" w:hAnsi="Verdana" w:cs="Arial"/>
-          <w:kern w:val="0"/>
-          <w:sz w:val="17"/>
-          <w:szCs w:val="17"/>
-        </w:rPr>
-        <w:t>return num &amp; mask;</w:t>
+      <w:proofErr w:type="gramStart"/>
+      <w:r>
+        <w:rPr>
+          <w:rFonts w:ascii="Verdana" w:eastAsia="Malgun Gothic" w:hAnsi="Verdana" w:cs="Arial"/>
+          <w:kern w:val="0"/>
+          <w:sz w:val="17"/>
+          <w:szCs w:val="17"/>
+        </w:rPr>
+        <w:t>return</w:t>
+      </w:r>
+      <w:proofErr w:type="gramEnd"/>
+      <w:r>
+        <w:rPr>
+          <w:rFonts w:ascii="Verdana" w:eastAsia="Malgun Gothic" w:hAnsi="Verdana" w:cs="Arial"/>
+          <w:kern w:val="0"/>
+          <w:sz w:val="17"/>
+          <w:szCs w:val="17"/>
+        </w:rPr>
+        <w:t xml:space="preserve"> </w:t>
+      </w:r>
+      <w:proofErr w:type="spellStart"/>
+      <w:r>
+        <w:rPr>
+          <w:rFonts w:ascii="Verdana" w:eastAsia="Malgun Gothic" w:hAnsi="Verdana" w:cs="Arial"/>
+          <w:kern w:val="0"/>
+          <w:sz w:val="17"/>
+          <w:szCs w:val="17"/>
+        </w:rPr>
+        <w:t>num</w:t>
+      </w:r>
+      <w:proofErr w:type="spellEnd"/>
+      <w:r>
+        <w:rPr>
+          <w:rFonts w:ascii="Verdana" w:eastAsia="Malgun Gothic" w:hAnsi="Verdana" w:cs="Arial"/>
+          <w:kern w:val="0"/>
+          <w:sz w:val="17"/>
+          <w:szCs w:val="17"/>
+        </w:rPr>
+        <w:t xml:space="preserve"> &amp; mask;</w:t>
       </w:r>
     </w:p>
     <w:p>
@@ -358,14 +692,127 @@
           <w:szCs w:val="17"/>
         </w:rPr>
       </w:pPr>
-      <w:r>
-        <w:rPr>
-          <w:rFonts w:ascii="Verdana" w:eastAsia="Malgun Gothic" w:hAnsi="Verdana" w:cs="Arial"/>
-          <w:kern w:val="0"/>
-          <w:sz w:val="17"/>
-          <w:szCs w:val="17"/>
-        </w:rPr>
-        <w:t>int clearBitsMSBthroughI(int num, int i) {</w:t>
+      <w:proofErr w:type="spellStart"/>
+      <w:proofErr w:type="gramStart"/>
+      <w:r>
+        <w:rPr>
+          <w:rFonts w:ascii="Verdana" w:eastAsia="Malgun Gothic" w:hAnsi="Verdana" w:cs="Arial"/>
+          <w:kern w:val="0"/>
+          <w:sz w:val="17"/>
+          <w:szCs w:val="17"/>
+        </w:rPr>
+        <w:t>int</w:t>
+      </w:r>
+      <w:proofErr w:type="spellEnd"/>
+      <w:proofErr w:type="gramEnd"/>
+      <w:r>
+        <w:rPr>
+          <w:rFonts w:ascii="Verdana" w:eastAsia="Malgun Gothic" w:hAnsi="Verdana" w:cs="Arial"/>
+          <w:kern w:val="0"/>
+          <w:sz w:val="17"/>
+          <w:szCs w:val="17"/>
+        </w:rPr>
+        <w:t xml:space="preserve"> </w:t>
+      </w:r>
+      <w:proofErr w:type="spellStart"/>
+      <w:r>
+        <w:rPr>
+          <w:rFonts w:ascii="Verdana" w:eastAsia="Malgun Gothic" w:hAnsi="Verdana" w:cs="Arial"/>
+          <w:kern w:val="0"/>
+          <w:sz w:val="17"/>
+          <w:szCs w:val="17"/>
+        </w:rPr>
+        <w:t>clearBitsMSBthroughI</w:t>
+      </w:r>
+      <w:proofErr w:type="spellEnd"/>
+      <w:r>
+        <w:rPr>
+          <w:rFonts w:ascii="Verdana" w:eastAsia="Malgun Gothic" w:hAnsi="Verdana" w:cs="Arial"/>
+          <w:kern w:val="0"/>
+          <w:sz w:val="17"/>
+          <w:szCs w:val="17"/>
+        </w:rPr>
+        <w:t>(</w:t>
+      </w:r>
+      <w:proofErr w:type="spellStart"/>
+      <w:r>
+        <w:rPr>
+          <w:rFonts w:ascii="Verdana" w:eastAsia="Malgun Gothic" w:hAnsi="Verdana" w:cs="Arial"/>
+          <w:kern w:val="0"/>
+          <w:sz w:val="17"/>
+          <w:szCs w:val="17"/>
+        </w:rPr>
+        <w:t>int</w:t>
+      </w:r>
+      <w:proofErr w:type="spellEnd"/>
+      <w:r>
+        <w:rPr>
+          <w:rFonts w:ascii="Verdana" w:eastAsia="Malgun Gothic" w:hAnsi="Verdana" w:cs="Arial"/>
+          <w:kern w:val="0"/>
+          <w:sz w:val="17"/>
+          <w:szCs w:val="17"/>
+        </w:rPr>
+        <w:t xml:space="preserve"> </w:t>
+      </w:r>
+      <w:proofErr w:type="spellStart"/>
+      <w:r>
+        <w:rPr>
+          <w:rFonts w:ascii="Verdana" w:eastAsia="Malgun Gothic" w:hAnsi="Verdana" w:cs="Arial"/>
+          <w:kern w:val="0"/>
+          <w:sz w:val="17"/>
+          <w:szCs w:val="17"/>
+        </w:rPr>
+        <w:t>num</w:t>
+      </w:r>
+      <w:proofErr w:type="spellEnd"/>
+      <w:r>
+        <w:rPr>
+          <w:rFonts w:ascii="Verdana" w:eastAsia="Malgun Gothic" w:hAnsi="Verdana" w:cs="Arial"/>
+          <w:kern w:val="0"/>
+          <w:sz w:val="17"/>
+          <w:szCs w:val="17"/>
+        </w:rPr>
+        <w:t xml:space="preserve">, </w:t>
+      </w:r>
+      <w:proofErr w:type="spellStart"/>
+      <w:r>
+        <w:rPr>
+          <w:rFonts w:ascii="Verdana" w:eastAsia="Malgun Gothic" w:hAnsi="Verdana" w:cs="Arial"/>
+          <w:kern w:val="0"/>
+          <w:sz w:val="17"/>
+          <w:szCs w:val="17"/>
+        </w:rPr>
+        <w:t>int</w:t>
+      </w:r>
+      <w:proofErr w:type="spellEnd"/>
+      <w:r>
+        <w:rPr>
+          <w:rFonts w:ascii="Verdana" w:eastAsia="Malgun Gothic" w:hAnsi="Verdana" w:cs="Arial"/>
+          <w:kern w:val="0"/>
+          <w:sz w:val="17"/>
+          <w:szCs w:val="17"/>
+        </w:rPr>
+        <w:t xml:space="preserve"> </w:t>
+      </w:r>
+      <w:proofErr w:type="spellStart"/>
+      <w:r>
+        <w:rPr>
+          <w:rFonts w:ascii="Verdana" w:eastAsia="Malgun Gothic" w:hAnsi="Verdana" w:cs="Arial"/>
+          <w:kern w:val="0"/>
+          <w:sz w:val="17"/>
+          <w:szCs w:val="17"/>
+        </w:rPr>
+        <w:t>i</w:t>
+      </w:r>
+      <w:proofErr w:type="spellEnd"/>
+      <w:r>
+        <w:rPr>
+          <w:rFonts w:ascii="Verdana" w:eastAsia="Malgun Gothic" w:hAnsi="Verdana" w:cs="Arial"/>
+          <w:kern w:val="0"/>
+          <w:sz w:val="17"/>
+          <w:szCs w:val="17"/>
+        </w:rPr>
+        <w:t>) {</w:t>
       </w:r>
     </w:p>
     <w:p>
@@ -382,14 +829,47 @@
           <w:szCs w:val="17"/>
         </w:rPr>
       </w:pPr>
-      <w:r>
-        <w:rPr>
-          <w:rFonts w:ascii="Verdana" w:eastAsia="Malgun Gothic" w:hAnsi="Verdana" w:cs="Arial"/>
-          <w:kern w:val="0"/>
-          <w:sz w:val="17"/>
-          <w:szCs w:val="17"/>
-        </w:rPr>
-        <w:t>int mask = (1 « i) - 1;</w:t>
+      <w:proofErr w:type="spellStart"/>
+      <w:proofErr w:type="gramStart"/>
+      <w:r>
+        <w:rPr>
+          <w:rFonts w:ascii="Verdana" w:eastAsia="Malgun Gothic" w:hAnsi="Verdana" w:cs="Arial"/>
+          <w:kern w:val="0"/>
+          <w:sz w:val="17"/>
+          <w:szCs w:val="17"/>
+        </w:rPr>
+        <w:t>int</w:t>
+      </w:r>
+      <w:proofErr w:type="spellEnd"/>
+      <w:proofErr w:type="gramEnd"/>
+      <w:r>
+        <w:rPr>
+          <w:rFonts w:ascii="Verdana" w:eastAsia="Malgun Gothic" w:hAnsi="Verdana" w:cs="Arial"/>
+          <w:kern w:val="0"/>
+          <w:sz w:val="17"/>
+          <w:szCs w:val="17"/>
+        </w:rPr>
+        <w:t xml:space="preserve"> mask = (1 « </w:t>
+      </w:r>
+      <w:proofErr w:type="spellStart"/>
+      <w:r>
+        <w:rPr>
+          <w:rFonts w:ascii="Verdana" w:eastAsia="Malgun Gothic" w:hAnsi="Verdana" w:cs="Arial"/>
+          <w:kern w:val="0"/>
+          <w:sz w:val="17"/>
+          <w:szCs w:val="17"/>
+        </w:rPr>
+        <w:t>i</w:t>
+      </w:r>
+      <w:proofErr w:type="spellEnd"/>
+      <w:r>
+        <w:rPr>
+          <w:rFonts w:ascii="Verdana" w:eastAsia="Malgun Gothic" w:hAnsi="Verdana" w:cs="Arial"/>
+          <w:kern w:val="0"/>
+          <w:sz w:val="17"/>
+          <w:szCs w:val="17"/>
+        </w:rPr>
+        <w:t>) - 1;</w:t>
       </w:r>
     </w:p>
     <w:p>
@@ -406,14 +886,45 @@
           <w:szCs w:val="17"/>
         </w:rPr>
       </w:pPr>
-      <w:r>
-        <w:rPr>
-          <w:rFonts w:ascii="Verdana" w:eastAsia="Malgun Gothic" w:hAnsi="Verdana" w:cs="Arial"/>
-          <w:kern w:val="0"/>
-          <w:sz w:val="17"/>
-          <w:szCs w:val="17"/>
-        </w:rPr>
-        <w:t>return num &amp; mask;</w:t>
+      <w:proofErr w:type="gramStart"/>
+      <w:r>
+        <w:rPr>
+          <w:rFonts w:ascii="Verdana" w:eastAsia="Malgun Gothic" w:hAnsi="Verdana" w:cs="Arial"/>
+          <w:kern w:val="0"/>
+          <w:sz w:val="17"/>
+          <w:szCs w:val="17"/>
+        </w:rPr>
+        <w:t>return</w:t>
+      </w:r>
+      <w:proofErr w:type="gramEnd"/>
+      <w:r>
+        <w:rPr>
+          <w:rFonts w:ascii="Verdana" w:eastAsia="Malgun Gothic" w:hAnsi="Verdana" w:cs="Arial"/>
+          <w:kern w:val="0"/>
+          <w:sz w:val="17"/>
+          <w:szCs w:val="17"/>
+        </w:rPr>
+        <w:t xml:space="preserve"> </w:t>
+      </w:r>
+      <w:proofErr w:type="spellStart"/>
+      <w:r>
+        <w:rPr>
+          <w:rFonts w:ascii="Verdana" w:eastAsia="Malgun Gothic" w:hAnsi="Verdana" w:cs="Arial"/>
+          <w:kern w:val="0"/>
+          <w:sz w:val="17"/>
+          <w:szCs w:val="17"/>
+        </w:rPr>
+        <w:t>num</w:t>
+      </w:r>
+      <w:proofErr w:type="spellEnd"/>
+      <w:r>
+        <w:rPr>
+          <w:rFonts w:ascii="Verdana" w:eastAsia="Malgun Gothic" w:hAnsi="Verdana" w:cs="Arial"/>
+          <w:kern w:val="0"/>
+          <w:sz w:val="17"/>
+          <w:szCs w:val="17"/>
+        </w:rPr>
+        <w:t xml:space="preserve"> &amp; mask;</w:t>
       </w:r>
     </w:p>
     <w:p>
@@ -468,14 +979,107 @@
           <w:szCs w:val="17"/>
         </w:rPr>
       </w:pPr>
-      <w:r>
-        <w:rPr>
-          <w:rFonts w:ascii="Verdana" w:eastAsia="Malgun Gothic" w:hAnsi="Verdana" w:cs="Arial"/>
-          <w:kern w:val="0"/>
-          <w:sz w:val="17"/>
-          <w:szCs w:val="17"/>
-        </w:rPr>
-        <w:t>int clearBitsIthrough0(int num, int i) {</w:t>
+      <w:proofErr w:type="spellStart"/>
+      <w:proofErr w:type="gramStart"/>
+      <w:r>
+        <w:rPr>
+          <w:rFonts w:ascii="Verdana" w:eastAsia="Malgun Gothic" w:hAnsi="Verdana" w:cs="Arial"/>
+          <w:kern w:val="0"/>
+          <w:sz w:val="17"/>
+          <w:szCs w:val="17"/>
+        </w:rPr>
+        <w:t>int</w:t>
+      </w:r>
+      <w:proofErr w:type="spellEnd"/>
+      <w:proofErr w:type="gramEnd"/>
+      <w:r>
+        <w:rPr>
+          <w:rFonts w:ascii="Verdana" w:eastAsia="Malgun Gothic" w:hAnsi="Verdana" w:cs="Arial"/>
+          <w:kern w:val="0"/>
+          <w:sz w:val="17"/>
+          <w:szCs w:val="17"/>
+        </w:rPr>
+        <w:t xml:space="preserve"> clearBitsIthrough0(</w:t>
+      </w:r>
+      <w:proofErr w:type="spellStart"/>
+      <w:r>
+        <w:rPr>
+          <w:rFonts w:ascii="Verdana" w:eastAsia="Malgun Gothic" w:hAnsi="Verdana" w:cs="Arial"/>
+          <w:kern w:val="0"/>
+          <w:sz w:val="17"/>
+          <w:szCs w:val="17"/>
+        </w:rPr>
+        <w:t>int</w:t>
+      </w:r>
+      <w:proofErr w:type="spellEnd"/>
+      <w:r>
+        <w:rPr>
+          <w:rFonts w:ascii="Verdana" w:eastAsia="Malgun Gothic" w:hAnsi="Verdana" w:cs="Arial"/>
+          <w:kern w:val="0"/>
+          <w:sz w:val="17"/>
+          <w:szCs w:val="17"/>
+        </w:rPr>
+        <w:t xml:space="preserve"> </w:t>
+      </w:r>
+      <w:proofErr w:type="spellStart"/>
+      <w:r>
+        <w:rPr>
+          <w:rFonts w:ascii="Verdana" w:eastAsia="Malgun Gothic" w:hAnsi="Verdana" w:cs="Arial"/>
+          <w:kern w:val="0"/>
+          <w:sz w:val="17"/>
+          <w:szCs w:val="17"/>
+        </w:rPr>
+        <w:t>num</w:t>
+      </w:r>
+      <w:proofErr w:type="spellEnd"/>
+      <w:r>
+        <w:rPr>
+          <w:rFonts w:ascii="Verdana" w:eastAsia="Malgun Gothic" w:hAnsi="Verdana" w:cs="Arial"/>
+          <w:kern w:val="0"/>
+          <w:sz w:val="17"/>
+          <w:szCs w:val="17"/>
+        </w:rPr>
+        <w:t xml:space="preserve">, </w:t>
+      </w:r>
+      <w:proofErr w:type="spellStart"/>
+      <w:r>
+        <w:rPr>
+          <w:rFonts w:ascii="Verdana" w:eastAsia="Malgun Gothic" w:hAnsi="Verdana" w:cs="Arial"/>
+          <w:kern w:val="0"/>
+          <w:sz w:val="17"/>
+          <w:szCs w:val="17"/>
+        </w:rPr>
+        <w:t>int</w:t>
+      </w:r>
+      <w:proofErr w:type="spellEnd"/>
+      <w:r>
+        <w:rPr>
+          <w:rFonts w:ascii="Verdana" w:eastAsia="Malgun Gothic" w:hAnsi="Verdana" w:cs="Arial"/>
+          <w:kern w:val="0"/>
+          <w:sz w:val="17"/>
+          <w:szCs w:val="17"/>
+        </w:rPr>
+        <w:t xml:space="preserve"> </w:t>
+      </w:r>
+      <w:proofErr w:type="spellStart"/>
+      <w:r>
+        <w:rPr>
+          <w:rFonts w:ascii="Verdana" w:eastAsia="Malgun Gothic" w:hAnsi="Verdana" w:cs="Arial"/>
+          <w:kern w:val="0"/>
+          <w:sz w:val="17"/>
+          <w:szCs w:val="17"/>
+        </w:rPr>
+        <w:t>i</w:t>
+      </w:r>
+      <w:proofErr w:type="spellEnd"/>
+      <w:r>
+        <w:rPr>
+          <w:rFonts w:ascii="Verdana" w:eastAsia="Malgun Gothic" w:hAnsi="Verdana" w:cs="Arial"/>
+          <w:kern w:val="0"/>
+          <w:sz w:val="17"/>
+          <w:szCs w:val="17"/>
+        </w:rPr>
+        <w:t>) {</w:t>
       </w:r>
     </w:p>
     <w:p>
@@ -492,14 +1096,27 @@
           <w:szCs w:val="17"/>
         </w:rPr>
       </w:pPr>
-      <w:r>
-        <w:rPr>
-          <w:rFonts w:ascii="Verdana" w:eastAsia="Malgun Gothic" w:hAnsi="Verdana" w:cs="Arial"/>
-          <w:kern w:val="0"/>
-          <w:sz w:val="17"/>
-          <w:szCs w:val="17"/>
-        </w:rPr>
-        <w:t>int mask = ~((l « (i+1)) - 1);</w:t>
+      <w:proofErr w:type="spellStart"/>
+      <w:proofErr w:type="gramStart"/>
+      <w:r>
+        <w:rPr>
+          <w:rFonts w:ascii="Verdana" w:eastAsia="Malgun Gothic" w:hAnsi="Verdana" w:cs="Arial"/>
+          <w:kern w:val="0"/>
+          <w:sz w:val="17"/>
+          <w:szCs w:val="17"/>
+        </w:rPr>
+        <w:t>int</w:t>
+      </w:r>
+      <w:proofErr w:type="spellEnd"/>
+      <w:proofErr w:type="gramEnd"/>
+      <w:r>
+        <w:rPr>
+          <w:rFonts w:ascii="Verdana" w:eastAsia="Malgun Gothic" w:hAnsi="Verdana" w:cs="Arial"/>
+          <w:kern w:val="0"/>
+          <w:sz w:val="17"/>
+          <w:szCs w:val="17"/>
+        </w:rPr>
+        <w:t xml:space="preserve"> mask = ~((l « (i+1)) - 1);</w:t>
       </w:r>
     </w:p>
     <w:p>
@@ -516,14 +1133,45 @@
           <w:szCs w:val="17"/>
         </w:rPr>
       </w:pPr>
-      <w:r>
-        <w:rPr>
-          <w:rFonts w:ascii="Verdana" w:eastAsia="Malgun Gothic" w:hAnsi="Verdana" w:cs="Arial"/>
-          <w:kern w:val="0"/>
-          <w:sz w:val="17"/>
-          <w:szCs w:val="17"/>
-        </w:rPr>
-        <w:t>return num &amp; mask;</w:t>
+      <w:proofErr w:type="gramStart"/>
+      <w:r>
+        <w:rPr>
+          <w:rFonts w:ascii="Verdana" w:eastAsia="Malgun Gothic" w:hAnsi="Verdana" w:cs="Arial"/>
+          <w:kern w:val="0"/>
+          <w:sz w:val="17"/>
+          <w:szCs w:val="17"/>
+        </w:rPr>
+        <w:t>return</w:t>
+      </w:r>
+      <w:proofErr w:type="gramEnd"/>
+      <w:r>
+        <w:rPr>
+          <w:rFonts w:ascii="Verdana" w:eastAsia="Malgun Gothic" w:hAnsi="Verdana" w:cs="Arial"/>
+          <w:kern w:val="0"/>
+          <w:sz w:val="17"/>
+          <w:szCs w:val="17"/>
+        </w:rPr>
+        <w:t xml:space="preserve"> </w:t>
+      </w:r>
+      <w:proofErr w:type="spellStart"/>
+      <w:r>
+        <w:rPr>
+          <w:rFonts w:ascii="Verdana" w:eastAsia="Malgun Gothic" w:hAnsi="Verdana" w:cs="Arial"/>
+          <w:kern w:val="0"/>
+          <w:sz w:val="17"/>
+          <w:szCs w:val="17"/>
+        </w:rPr>
+        <w:t>num</w:t>
+      </w:r>
+      <w:proofErr w:type="spellEnd"/>
+      <w:r>
+        <w:rPr>
+          <w:rFonts w:ascii="Verdana" w:eastAsia="Malgun Gothic" w:hAnsi="Verdana" w:cs="Arial"/>
+          <w:kern w:val="0"/>
+          <w:sz w:val="17"/>
+          <w:szCs w:val="17"/>
+        </w:rPr>
+        <w:t xml:space="preserve"> &amp; mask;</w:t>
       </w:r>
     </w:p>
     <w:p>
@@ -561,21 +1209,6 @@
           <w:szCs w:val="17"/>
         </w:rPr>
       </w:pPr>
-    </w:p>
-    <w:p>
-      <w:pPr>
-        <w:autoSpaceDE w:val="0"/>
-        <w:autoSpaceDN w:val="0"/>
-        <w:adjustRightInd w:val="0"/>
-        <w:rPr>
-          <w:rFonts w:ascii="Verdana" w:eastAsia="Malgun Gothic" w:hAnsi="Verdana" w:cs="Arial"/>
-          <w:kern w:val="0"/>
-          <w:sz w:val="17"/>
-          <w:szCs w:val="17"/>
-        </w:rPr>
-      </w:pPr>
-      <w:bookmarkStart w:id="0" w:name="_GoBack"/>
-      <w:bookmarkEnd w:id="0"/>
     </w:p>
     <w:sectPr>
       <w:pgSz w:w="11906" w:h="16838"/>

</xml_diff>